<commit_message>
Add Task 3 assignment
</commit_message>
<xml_diff>
--- a/assignment_documents/design_document.docx
+++ b/assignment_documents/design_document.docx
@@ -1188,9 +1188,9 @@
           <w:noProof/>
         </w:rPr>
         <w:drawing>
-          <wp:inline distT="0" distB="0" distL="0" distR="0" wp14:anchorId="005D336C" wp14:editId="099D39C0">
-            <wp:extent cx="3448050" cy="4787006"/>
-            <wp:effectExtent l="0" t="0" r="0" b="0"/>
+          <wp:inline distT="0" distB="0" distL="0" distR="0" wp14:anchorId="005D336C" wp14:editId="03C92D1B">
+            <wp:extent cx="4400550" cy="6109384"/>
+            <wp:effectExtent l="0" t="0" r="0" b="5715"/>
             <wp:docPr id="1425806263" name="Picture 8"/>
             <wp:cNvGraphicFramePr>
               <a:graphicFrameLocks xmlns:a="http://schemas.openxmlformats.org/drawingml/2006/main" noChangeAspect="1"/>
@@ -1217,7 +1217,7 @@
                   <pic:spPr>
                     <a:xfrm>
                       <a:off x="0" y="0"/>
-                      <a:ext cx="3457594" cy="4800256"/>
+                      <a:ext cx="4415593" cy="6130268"/>
                     </a:xfrm>
                     <a:prstGeom prst="rect">
                       <a:avLst/>
@@ -1312,6 +1312,7 @@
         <w:rPr>
           <w:bCs/>
         </w:rPr>
+        <w:lastRenderedPageBreak/>
         <w:t>Clickable links in the navigation bar allow for easy navigation between pages.</w:t>
       </w:r>
     </w:p>
@@ -1444,7 +1445,6 @@
         <w:rPr>
           <w:bCs/>
         </w:rPr>
-        <w:lastRenderedPageBreak/>
         <w:t>Checkout page that the user can fill i</w:t>
       </w:r>
       <w:r>
@@ -1609,37 +1609,54 @@
         </w:rPr>
         <w:t>Animation</w:t>
       </w:r>
-      <w:r>
-        <w:rPr>
-          <w:color w:val="4C94D8" w:themeColor="text2" w:themeTint="80"/>
-        </w:rPr>
-        <w:br/>
-      </w:r>
-      <w:r>
-        <w:t>Describe and justify the animation features(s) of your site</w:t>
+    </w:p>
+    <w:p>
+      <w:r>
+        <w:t>The website will feature various animations that will aim to provide a more professional feel to the website. The following animations will be included:</w:t>
+      </w:r>
+    </w:p>
+    <w:p>
+      <w:pPr>
+        <w:pStyle w:val="ListParagraph"/>
+        <w:numPr>
+          <w:ilvl w:val="0"/>
+          <w:numId w:val="16"/>
+        </w:numPr>
+      </w:pPr>
+      <w:r>
+        <w:t>The options in the navigation bar will change colour when the cursor hovers over them</w:t>
+      </w:r>
+      <w:r>
+        <w:t xml:space="preserve"> by setting </w:t>
+      </w:r>
+      <w:proofErr w:type="gramStart"/>
+      <w:r>
+        <w:t xml:space="preserve">the </w:t>
+      </w:r>
+      <w:r>
+        <w:t>:</w:t>
+      </w:r>
+      <w:r>
+        <w:t>hover</w:t>
+      </w:r>
+      <w:proofErr w:type="gramEnd"/>
+      <w:r>
+        <w:t xml:space="preserve"> </w:t>
+      </w:r>
+      <w:r>
+        <w:t>pseud-class</w:t>
+      </w:r>
+      <w:r>
+        <w:t xml:space="preserve"> background</w:t>
+      </w:r>
+      <w:r>
+        <w:t xml:space="preserve"> property to a different colour</w:t>
       </w:r>
       <w:r>
         <w:t>.</w:t>
       </w:r>
     </w:p>
     <w:p>
-      <w:r>
-        <w:t>The website will feature various animations that will aim to provide a more professional feel to the website. The following animations will be included:</w:t>
-      </w:r>
-    </w:p>
-    <w:p>
-      <w:pPr>
-        <w:pStyle w:val="ListParagraph"/>
-        <w:numPr>
-          <w:ilvl w:val="0"/>
-          <w:numId w:val="16"/>
-        </w:numPr>
-      </w:pPr>
-      <w:r>
-        <w:t>The options in the navigation bar will change colour when the cursor hovers over them.</w:t>
-      </w:r>
-    </w:p>
-    <w:p>
       <w:pPr>
         <w:pStyle w:val="ListParagraph"/>
         <w:numPr>
@@ -1660,6 +1677,25 @@
         <w:t>upon hovering the mouse over it</w:t>
       </w:r>
       <w:r>
+        <w:t xml:space="preserve"> by setting </w:t>
+      </w:r>
+      <w:proofErr w:type="gramStart"/>
+      <w:r>
+        <w:t>the :hover</w:t>
+      </w:r>
+      <w:proofErr w:type="gramEnd"/>
+      <w:r>
+        <w:t xml:space="preserve"> pseudo-class transform property to </w:t>
+      </w:r>
+      <w:proofErr w:type="gramStart"/>
+      <w:r>
+        <w:t>scale(</w:t>
+      </w:r>
+      <w:proofErr w:type="gramEnd"/>
+      <w:r>
+        <w:t>1.08)</w:t>
+      </w:r>
+      <w:r>
         <w:t>.</w:t>
       </w:r>
     </w:p>
@@ -1681,7 +1717,57 @@
         <w:t xml:space="preserve">slightly expand </w:t>
       </w:r>
       <w:r>
-        <w:t>when the mouse hovers over them.</w:t>
+        <w:t xml:space="preserve">and cast a shadow </w:t>
+      </w:r>
+      <w:r>
+        <w:t>when the mouse hovers over them</w:t>
+      </w:r>
+      <w:r>
+        <w:t xml:space="preserve"> </w:t>
+      </w:r>
+      <w:r>
+        <w:t xml:space="preserve">by setting </w:t>
+      </w:r>
+      <w:proofErr w:type="gramStart"/>
+      <w:r>
+        <w:t>the :hover</w:t>
+      </w:r>
+      <w:proofErr w:type="gramEnd"/>
+      <w:r>
+        <w:t xml:space="preserve"> pseudo-class transform property to</w:t>
+      </w:r>
+      <w:r>
+        <w:t xml:space="preserve"> </w:t>
+      </w:r>
+      <w:proofErr w:type="gramStart"/>
+      <w:r>
+        <w:t>scale(</w:t>
+      </w:r>
+      <w:proofErr w:type="gramEnd"/>
+      <w:r>
+        <w:t>1.05)</w:t>
+      </w:r>
+      <w:r>
+        <w:t xml:space="preserve"> and box-shadow property to </w:t>
+      </w:r>
+      <w:r>
+        <w:t xml:space="preserve">0 6px 15px </w:t>
+      </w:r>
+      <w:proofErr w:type="spellStart"/>
+      <w:proofErr w:type="gramStart"/>
+      <w:r>
+        <w:t>rgba</w:t>
+      </w:r>
+      <w:proofErr w:type="spellEnd"/>
+      <w:r>
+        <w:t>(</w:t>
+      </w:r>
+      <w:proofErr w:type="gramEnd"/>
+      <w:r>
+        <w:t>0,0,0,0.25)</w:t>
+      </w:r>
+      <w:r>
+        <w:t>.</w:t>
       </w:r>
     </w:p>
     <w:p>
@@ -1702,6 +1788,23 @@
         <w:t>the mouse hovers over them</w:t>
       </w:r>
       <w:r>
+        <w:t xml:space="preserve"> per </w:t>
+      </w:r>
+      <w:proofErr w:type="gramStart"/>
+      <w:r>
+        <w:t xml:space="preserve">the </w:t>
+      </w:r>
+      <w:r>
+        <w:t>:</w:t>
+      </w:r>
+      <w:r>
+        <w:t>hover</w:t>
+      </w:r>
+      <w:proofErr w:type="gramEnd"/>
+      <w:r>
+        <w:t xml:space="preserve"> pseud-class background property</w:t>
+      </w:r>
+      <w:r>
         <w:t>.</w:t>
       </w:r>
     </w:p>
@@ -1714,7 +1817,33 @@
         </w:numPr>
       </w:pPr>
       <w:r>
-        <w:t>In the Background page, the founder’s name will be displayed, and their photo will become slightly transparent when the mouse cursor hovers over it.</w:t>
+        <w:t>In the Background page, the founder’s name will be displayed, and their photo will become slightly transparent when the mouse cursor hovers over it</w:t>
+      </w:r>
+      <w:r>
+        <w:t xml:space="preserve"> per </w:t>
+      </w:r>
+      <w:proofErr w:type="gramStart"/>
+      <w:r>
+        <w:t xml:space="preserve">the </w:t>
+      </w:r>
+      <w:r>
+        <w:t>:hover</w:t>
+      </w:r>
+      <w:proofErr w:type="gramEnd"/>
+      <w:r>
+        <w:t xml:space="preserve"> </w:t>
+      </w:r>
+      <w:r>
+        <w:t xml:space="preserve">pseud-class </w:t>
+      </w:r>
+      <w:r>
+        <w:t>opacity</w:t>
+      </w:r>
+      <w:r>
+        <w:t xml:space="preserve"> property</w:t>
+      </w:r>
+      <w:r>
+        <w:t>.</w:t>
       </w:r>
     </w:p>
     <w:p>
@@ -1726,7 +1855,24 @@
         </w:numPr>
       </w:pPr>
       <w:r>
-        <w:t>Slideshows will automatically cycle through photos on the Home and Background pages.</w:t>
+        <w:t>Slideshows will automatically cycle through photos on the Home and Background pages</w:t>
+      </w:r>
+      <w:r>
+        <w:t xml:space="preserve"> using </w:t>
+      </w:r>
+      <w:r>
+        <w:t xml:space="preserve">a </w:t>
+      </w:r>
+      <w:proofErr w:type="gramStart"/>
+      <w:r>
+        <w:t>carousel(</w:t>
+      </w:r>
+      <w:proofErr w:type="gramEnd"/>
+      <w:r>
+        <w:t>) function outlined in the JavaScript file</w:t>
+      </w:r>
+      <w:r>
+        <w:t>.</w:t>
       </w:r>
     </w:p>
     <w:p>
@@ -1738,7 +1884,19 @@
         </w:numPr>
       </w:pPr>
       <w:r>
-        <w:t>A video will autoplay on the Instructional Videos page.</w:t>
+        <w:t>A video will autoplay on the Instructional Videos page</w:t>
+      </w:r>
+      <w:r>
+        <w:t xml:space="preserve"> by specifying </w:t>
+      </w:r>
+      <w:r>
+        <w:t>controls autoplay muted</w:t>
+      </w:r>
+      <w:r>
+        <w:t xml:space="preserve"> within the &lt;video&gt; tag</w:t>
+      </w:r>
+      <w:r>
+        <w:t>.</w:t>
       </w:r>
     </w:p>
     <w:p/>
@@ -1774,6 +1932,7 @@
         </w:numPr>
       </w:pPr>
       <w:r>
+        <w:lastRenderedPageBreak/>
         <w:t>Semantic tags, such as the &lt;header&gt; and &lt;footer&gt; tags, will be used on every page. There will also be other semantic tags in use, such as the &lt;aside&gt; tag for identifying sections of text that will stand out from the main theme of a page (e.g., placing promotional text sections within the home page). Additionally, &lt;nav&gt; tags will be used to define the navigation bar section within the &lt;header&gt; tags on each page.</w:t>
       </w:r>
     </w:p>
@@ -1885,15 +2044,7 @@
           <w:color w:val="auto"/>
           <w:szCs w:val="22"/>
         </w:rPr>
-        <w:t xml:space="preserve">&lt;section&gt; and &lt;article&gt; for grouped thematic content, and &lt;footer&gt; for </w:t>
-      </w:r>
-      <w:r>
-        <w:rPr>
-          <w:color w:val="auto"/>
-          <w:szCs w:val="22"/>
-        </w:rPr>
-        <w:lastRenderedPageBreak/>
-        <w:t>copyright and secondary links.</w:t>
+        <w:t>&lt;section&gt; and &lt;article&gt; for grouped thematic content, and &lt;footer&gt; for copyright and secondary links.</w:t>
       </w:r>
       <w:r>
         <w:rPr>
@@ -2400,7 +2551,6 @@
         <w:docPartUnique/>
       </w:docPartObj>
     </w:sdtPr>
-    <w:sdtEndPr/>
     <w:sdtContent>
       <w:sdt>
         <w:sdtPr>
@@ -2410,7 +2560,6 @@
             <w:docPartUnique/>
           </w:docPartObj>
         </w:sdtPr>
-        <w:sdtEndPr/>
         <w:sdtContent>
           <w:p>
             <w:pPr>
@@ -6210,7 +6359,6 @@
   <w:style w:type="character" w:default="1" w:styleId="DefaultParagraphFont">
     <w:name w:val="Default Paragraph Font"/>
     <w:uiPriority w:val="1"/>
-    <w:semiHidden/>
     <w:unhideWhenUsed/>
   </w:style>
   <w:style w:type="table" w:default="1" w:styleId="TableNormal">

</xml_diff>

<commit_message>
Add pulse animation to shopping cart button
</commit_message>
<xml_diff>
--- a/assignment_documents/design_document.docx
+++ b/assignment_documents/design_document.docx
@@ -1182,6 +1182,7 @@
         <w:t>:</w:t>
       </w:r>
     </w:p>
+    <w:p/>
     <w:p>
       <w:r>
         <w:rPr>
@@ -1262,6 +1263,7 @@
         <w:rPr>
           <w:bCs/>
         </w:rPr>
+        <w:lastRenderedPageBreak/>
         <w:t>U</w:t>
       </w:r>
       <w:r>
@@ -1280,39 +1282,24 @@
         <w:rPr>
           <w:bCs/>
         </w:rPr>
-        <w:t xml:space="preserve"> will be able to interact with the website in </w:t>
-      </w:r>
-      <w:proofErr w:type="gramStart"/>
-      <w:r>
+        <w:t xml:space="preserve"> will be able to interact with the website in a number of ways, as listed below:</w:t>
+      </w:r>
+    </w:p>
+    <w:p>
+      <w:pPr>
+        <w:pStyle w:val="ListParagraph"/>
+        <w:numPr>
+          <w:ilvl w:val="0"/>
+          <w:numId w:val="15"/>
+        </w:numPr>
         <w:rPr>
           <w:bCs/>
         </w:rPr>
-        <w:t>a number of</w:t>
-      </w:r>
-      <w:proofErr w:type="gramEnd"/>
+      </w:pPr>
       <w:r>
         <w:rPr>
           <w:bCs/>
         </w:rPr>
-        <w:t xml:space="preserve"> ways, as listed below:</w:t>
-      </w:r>
-    </w:p>
-    <w:p>
-      <w:pPr>
-        <w:pStyle w:val="ListParagraph"/>
-        <w:numPr>
-          <w:ilvl w:val="0"/>
-          <w:numId w:val="15"/>
-        </w:numPr>
-        <w:rPr>
-          <w:bCs/>
-        </w:rPr>
-      </w:pPr>
-      <w:r>
-        <w:rPr>
-          <w:bCs/>
-        </w:rPr>
-        <w:lastRenderedPageBreak/>
         <w:t>Clickable links in the navigation bar allow for easy navigation between pages.</w:t>
       </w:r>
     </w:p>
@@ -1627,30 +1614,129 @@
         <w:t>The options in the navigation bar will change colour when the cursor hovers over them</w:t>
       </w:r>
       <w:r>
+        <w:t xml:space="preserve"> by setting the </w:t>
+      </w:r>
+      <w:r>
+        <w:t>:</w:t>
+      </w:r>
+      <w:r>
+        <w:t xml:space="preserve">hover </w:t>
+      </w:r>
+      <w:r>
+        <w:t>pseud-class</w:t>
+      </w:r>
+      <w:r>
+        <w:t xml:space="preserve"> background</w:t>
+      </w:r>
+      <w:r>
+        <w:t xml:space="preserve"> property to a different colour</w:t>
+      </w:r>
+      <w:r>
+        <w:t>.</w:t>
+      </w:r>
+    </w:p>
+    <w:p>
+      <w:pPr>
+        <w:pStyle w:val="ListParagraph"/>
+        <w:numPr>
+          <w:ilvl w:val="0"/>
+          <w:numId w:val="17"/>
+        </w:numPr>
+      </w:pPr>
+      <w:r>
+        <w:t xml:space="preserve">The company logo will </w:t>
+      </w:r>
+      <w:r>
+        <w:t>slightly expand</w:t>
+      </w:r>
+      <w:r>
+        <w:t xml:space="preserve"> </w:t>
+      </w:r>
+      <w:r>
+        <w:t>upon hovering the mouse over it</w:t>
+      </w:r>
+      <w:r>
         <w:t xml:space="preserve"> by setting </w:t>
       </w:r>
-      <w:proofErr w:type="gramStart"/>
-      <w:r>
-        <w:t xml:space="preserve">the </w:t>
+      <w:r>
+        <w:t>the :hover pseudo-class transform property to scale(1.08)</w:t>
+      </w:r>
+      <w:r>
+        <w:t>.</w:t>
+      </w:r>
+    </w:p>
+    <w:p>
+      <w:pPr>
+        <w:pStyle w:val="ListParagraph"/>
+        <w:numPr>
+          <w:ilvl w:val="0"/>
+          <w:numId w:val="17"/>
+        </w:numPr>
+      </w:pPr>
+      <w:r>
+        <w:t>The product</w:t>
+      </w:r>
+      <w:r>
+        <w:t xml:space="preserve"> cards will </w:t>
+      </w:r>
+      <w:r>
+        <w:t xml:space="preserve">slightly expand </w:t>
+      </w:r>
+      <w:r>
+        <w:t xml:space="preserve">and cast a shadow </w:t>
+      </w:r>
+      <w:r>
+        <w:t>when the mouse hovers over them</w:t>
+      </w:r>
+      <w:r>
+        <w:t xml:space="preserve"> by setting the :hover pseudo-class transform property to scale(</w:t>
+      </w:r>
+      <w:r>
+        <w:t>1.05)</w:t>
+      </w:r>
+      <w:r>
+        <w:t xml:space="preserve"> and box-shadow property to </w:t>
+      </w:r>
+      <w:r>
+        <w:t xml:space="preserve">0 6px 15px </w:t>
+      </w:r>
+      <w:proofErr w:type="spellStart"/>
+      <w:r>
+        <w:t>rgba</w:t>
+      </w:r>
+      <w:proofErr w:type="spellEnd"/>
+      <w:r>
+        <w:t>(0,0,0,0.25)</w:t>
+      </w:r>
+      <w:r>
+        <w:t>.</w:t>
+      </w:r>
+    </w:p>
+    <w:p>
+      <w:pPr>
+        <w:pStyle w:val="ListParagraph"/>
+        <w:numPr>
+          <w:ilvl w:val="0"/>
+          <w:numId w:val="17"/>
+        </w:numPr>
+      </w:pPr>
+      <w:r>
+        <w:t>The</w:t>
+      </w:r>
+      <w:r>
+        <w:t xml:space="preserve"> “Add to Cart” buttons will change colour when </w:t>
+      </w:r>
+      <w:r>
+        <w:t>the mouse hovers over them</w:t>
+      </w:r>
+      <w:r>
+        <w:t xml:space="preserve"> per the </w:t>
       </w:r>
       <w:r>
         <w:t>:</w:t>
       </w:r>
       <w:r>
-        <w:t>hover</w:t>
-      </w:r>
-      <w:proofErr w:type="gramEnd"/>
-      <w:r>
-        <w:t xml:space="preserve"> </w:t>
-      </w:r>
-      <w:r>
-        <w:t>pseud-class</w:t>
-      </w:r>
-      <w:r>
-        <w:t xml:space="preserve"> background</w:t>
-      </w:r>
-      <w:r>
-        <w:t xml:space="preserve"> property to a different colour</w:t>
+        <w:t>hover pseud-class background property</w:t>
       </w:r>
       <w:r>
         <w:t>.</w:t>
@@ -1665,35 +1751,37 @@
         </w:numPr>
       </w:pPr>
       <w:r>
-        <w:t xml:space="preserve">The company logo will </w:t>
-      </w:r>
-      <w:r>
-        <w:t>slightly expand</w:t>
-      </w:r>
-      <w:r>
-        <w:t xml:space="preserve"> </w:t>
-      </w:r>
-      <w:r>
-        <w:t>upon hovering the mouse over it</w:t>
-      </w:r>
-      <w:r>
-        <w:t xml:space="preserve"> by setting </w:t>
-      </w:r>
-      <w:proofErr w:type="gramStart"/>
-      <w:r>
-        <w:t>the :hover</w:t>
-      </w:r>
-      <w:proofErr w:type="gramEnd"/>
-      <w:r>
-        <w:t xml:space="preserve"> pseudo-class transform property to </w:t>
-      </w:r>
-      <w:proofErr w:type="gramStart"/>
-      <w:r>
-        <w:t>scale(</w:t>
-      </w:r>
-      <w:proofErr w:type="gramEnd"/>
-      <w:r>
-        <w:t>1.08)</w:t>
+        <w:t xml:space="preserve">The </w:t>
+      </w:r>
+      <w:r>
+        <w:t xml:space="preserve">“Proceed to Checkout” button will pulse only when items are present in the cart. This </w:t>
+      </w:r>
+      <w:r>
+        <w:t xml:space="preserve">will be </w:t>
+      </w:r>
+      <w:r>
+        <w:t xml:space="preserve">achieved using </w:t>
+      </w:r>
+      <w:r>
+        <w:t>a pulse animation and @keyframes.</w:t>
+      </w:r>
+    </w:p>
+    <w:p>
+      <w:pPr>
+        <w:pStyle w:val="ListParagraph"/>
+        <w:numPr>
+          <w:ilvl w:val="0"/>
+          <w:numId w:val="17"/>
+        </w:numPr>
+      </w:pPr>
+      <w:r>
+        <w:t>In the Background page, the founder’s name will be displayed, and their photo will become slightly transparent when the mouse cursor hovers over it</w:t>
+      </w:r>
+      <w:r>
+        <w:t xml:space="preserve"> per the </w:t>
+      </w:r>
+      <w:r>
+        <w:t>:hover pseud-class opacity property</w:t>
       </w:r>
       <w:r>
         <w:t>.</w:t>
@@ -1708,153 +1796,6 @@
         </w:numPr>
       </w:pPr>
       <w:r>
-        <w:t>The product</w:t>
-      </w:r>
-      <w:r>
-        <w:t xml:space="preserve"> cards will </w:t>
-      </w:r>
-      <w:r>
-        <w:t xml:space="preserve">slightly expand </w:t>
-      </w:r>
-      <w:r>
-        <w:t xml:space="preserve">and cast a shadow </w:t>
-      </w:r>
-      <w:r>
-        <w:t>when the mouse hovers over them</w:t>
-      </w:r>
-      <w:r>
-        <w:t xml:space="preserve"> </w:t>
-      </w:r>
-      <w:r>
-        <w:t xml:space="preserve">by setting </w:t>
-      </w:r>
-      <w:proofErr w:type="gramStart"/>
-      <w:r>
-        <w:t>the :hover</w:t>
-      </w:r>
-      <w:proofErr w:type="gramEnd"/>
-      <w:r>
-        <w:t xml:space="preserve"> pseudo-class transform property to</w:t>
-      </w:r>
-      <w:r>
-        <w:t xml:space="preserve"> </w:t>
-      </w:r>
-      <w:proofErr w:type="gramStart"/>
-      <w:r>
-        <w:t>scale(</w:t>
-      </w:r>
-      <w:proofErr w:type="gramEnd"/>
-      <w:r>
-        <w:t>1.05)</w:t>
-      </w:r>
-      <w:r>
-        <w:t xml:space="preserve"> and box-shadow property to </w:t>
-      </w:r>
-      <w:r>
-        <w:t xml:space="preserve">0 6px 15px </w:t>
-      </w:r>
-      <w:proofErr w:type="spellStart"/>
-      <w:proofErr w:type="gramStart"/>
-      <w:r>
-        <w:t>rgba</w:t>
-      </w:r>
-      <w:proofErr w:type="spellEnd"/>
-      <w:r>
-        <w:t>(</w:t>
-      </w:r>
-      <w:proofErr w:type="gramEnd"/>
-      <w:r>
-        <w:t>0,0,0,0.25)</w:t>
-      </w:r>
-      <w:r>
-        <w:t>.</w:t>
-      </w:r>
-    </w:p>
-    <w:p>
-      <w:pPr>
-        <w:pStyle w:val="ListParagraph"/>
-        <w:numPr>
-          <w:ilvl w:val="0"/>
-          <w:numId w:val="17"/>
-        </w:numPr>
-      </w:pPr>
-      <w:r>
-        <w:t>The</w:t>
-      </w:r>
-      <w:r>
-        <w:t xml:space="preserve"> “Add to Cart” buttons will change colour when </w:t>
-      </w:r>
-      <w:r>
-        <w:t>the mouse hovers over them</w:t>
-      </w:r>
-      <w:r>
-        <w:t xml:space="preserve"> per </w:t>
-      </w:r>
-      <w:proofErr w:type="gramStart"/>
-      <w:r>
-        <w:t xml:space="preserve">the </w:t>
-      </w:r>
-      <w:r>
-        <w:t>:</w:t>
-      </w:r>
-      <w:r>
-        <w:t>hover</w:t>
-      </w:r>
-      <w:proofErr w:type="gramEnd"/>
-      <w:r>
-        <w:t xml:space="preserve"> pseud-class background property</w:t>
-      </w:r>
-      <w:r>
-        <w:t>.</w:t>
-      </w:r>
-    </w:p>
-    <w:p>
-      <w:pPr>
-        <w:pStyle w:val="ListParagraph"/>
-        <w:numPr>
-          <w:ilvl w:val="0"/>
-          <w:numId w:val="17"/>
-        </w:numPr>
-      </w:pPr>
-      <w:r>
-        <w:t>In the Background page, the founder’s name will be displayed, and their photo will become slightly transparent when the mouse cursor hovers over it</w:t>
-      </w:r>
-      <w:r>
-        <w:t xml:space="preserve"> per </w:t>
-      </w:r>
-      <w:proofErr w:type="gramStart"/>
-      <w:r>
-        <w:t xml:space="preserve">the </w:t>
-      </w:r>
-      <w:r>
-        <w:t>:hover</w:t>
-      </w:r>
-      <w:proofErr w:type="gramEnd"/>
-      <w:r>
-        <w:t xml:space="preserve"> </w:t>
-      </w:r>
-      <w:r>
-        <w:t xml:space="preserve">pseud-class </w:t>
-      </w:r>
-      <w:r>
-        <w:t>opacity</w:t>
-      </w:r>
-      <w:r>
-        <w:t xml:space="preserve"> property</w:t>
-      </w:r>
-      <w:r>
-        <w:t>.</w:t>
-      </w:r>
-    </w:p>
-    <w:p>
-      <w:pPr>
-        <w:pStyle w:val="ListParagraph"/>
-        <w:numPr>
-          <w:ilvl w:val="0"/>
-          <w:numId w:val="17"/>
-        </w:numPr>
-      </w:pPr>
-      <w:r>
         <w:t>Slideshows will automatically cycle through photos on the Home and Background pages</w:t>
       </w:r>
       <w:r>
@@ -1863,13 +1804,8 @@
       <w:r>
         <w:t xml:space="preserve">a </w:t>
       </w:r>
-      <w:proofErr w:type="gramStart"/>
-      <w:r>
-        <w:t>carousel(</w:t>
-      </w:r>
-      <w:proofErr w:type="gramEnd"/>
-      <w:r>
-        <w:t>) function outlined in the JavaScript file</w:t>
+      <w:r>
+        <w:t>carousel() function outlined in the JavaScript file</w:t>
       </w:r>
       <w:r>
         <w:t>.</w:t>
@@ -1920,6 +1856,7 @@
     </w:p>
     <w:p>
       <w:r>
+        <w:lastRenderedPageBreak/>
         <w:t>The website will make use of various HTML5 features, as listed below:</w:t>
       </w:r>
     </w:p>
@@ -1932,7 +1869,6 @@
         </w:numPr>
       </w:pPr>
       <w:r>
-        <w:lastRenderedPageBreak/>
         <w:t>Semantic tags, such as the &lt;header&gt; and &lt;footer&gt; tags, will be used on every page. There will also be other semantic tags in use, such as the &lt;aside&gt; tag for identifying sections of text that will stand out from the main theme of a page (e.g., placing promotional text sections within the home page). Additionally, &lt;nav&gt; tags will be used to define the navigation bar section within the &lt;header&gt; tags on each page.</w:t>
       </w:r>
     </w:p>
@@ -2319,26 +2255,17 @@
           <w:color w:val="auto"/>
           <w:szCs w:val="22"/>
         </w:rPr>
-        <w:t xml:space="preserve">Use </w:t>
-      </w:r>
-      <w:proofErr w:type="gramStart"/>
+        <w:t>Use of .</w:t>
+      </w:r>
+      <w:proofErr w:type="spellStart"/>
       <w:r>
         <w:rPr>
           <w:color w:val="auto"/>
           <w:szCs w:val="22"/>
         </w:rPr>
-        <w:t>of .</w:t>
-      </w:r>
-      <w:proofErr w:type="spellStart"/>
-      <w:r>
-        <w:rPr>
-          <w:color w:val="auto"/>
-          <w:szCs w:val="22"/>
-        </w:rPr>
         <w:t>avif</w:t>
       </w:r>
       <w:proofErr w:type="spellEnd"/>
-      <w:proofErr w:type="gramEnd"/>
       <w:r>
         <w:rPr>
           <w:color w:val="auto"/>
@@ -2551,6 +2478,7 @@
         <w:docPartUnique/>
       </w:docPartObj>
     </w:sdtPr>
+    <w:sdtEndPr/>
     <w:sdtContent>
       <w:sdt>
         <w:sdtPr>
@@ -2560,6 +2488,7 @@
             <w:docPartUnique/>
           </w:docPartObj>
         </w:sdtPr>
+        <w:sdtEndPr/>
         <w:sdtContent>
           <w:p>
             <w:pPr>
@@ -6359,6 +6288,7 @@
   <w:style w:type="character" w:default="1" w:styleId="DefaultParagraphFont">
     <w:name w:val="Default Paragraph Font"/>
     <w:uiPriority w:val="1"/>
+    <w:semiHidden/>
     <w:unhideWhenUsed/>
   </w:style>
   <w:style w:type="table" w:default="1" w:styleId="TableNormal">

</xml_diff>

<commit_message>
Try index.html to publish website
</commit_message>
<xml_diff>
--- a/assignment_documents/design_document.docx
+++ b/assignment_documents/design_document.docx
@@ -1282,7 +1282,21 @@
         <w:rPr>
           <w:bCs/>
         </w:rPr>
-        <w:t xml:space="preserve"> will be able to interact with the website in a number of ways, as listed below:</w:t>
+        <w:t xml:space="preserve"> will be able to interact with the website in </w:t>
+      </w:r>
+      <w:proofErr w:type="gramStart"/>
+      <w:r>
+        <w:rPr>
+          <w:bCs/>
+        </w:rPr>
+        <w:t>a number of</w:t>
+      </w:r>
+      <w:proofErr w:type="gramEnd"/>
+      <w:r>
+        <w:rPr>
+          <w:bCs/>
+        </w:rPr>
+        <w:t xml:space="preserve"> ways, as listed below:</w:t>
       </w:r>
     </w:p>
     <w:p>
@@ -1614,13 +1628,21 @@
         <w:t>The options in the navigation bar will change colour when the cursor hovers over them</w:t>
       </w:r>
       <w:r>
-        <w:t xml:space="preserve"> by setting the </w:t>
+        <w:t xml:space="preserve"> by setting </w:t>
+      </w:r>
+      <w:proofErr w:type="gramStart"/>
+      <w:r>
+        <w:t xml:space="preserve">the </w:t>
       </w:r>
       <w:r>
         <w:t>:</w:t>
       </w:r>
       <w:r>
-        <w:t xml:space="preserve">hover </w:t>
+        <w:t>hover</w:t>
+      </w:r>
+      <w:proofErr w:type="gramEnd"/>
+      <w:r>
+        <w:t xml:space="preserve"> </w:t>
       </w:r>
       <w:r>
         <w:t>pseud-class</w:t>
@@ -1658,8 +1680,21 @@
       <w:r>
         <w:t xml:space="preserve"> by setting </w:t>
       </w:r>
-      <w:r>
-        <w:t>the :hover pseudo-class transform property to scale(1.08)</w:t>
+      <w:proofErr w:type="gramStart"/>
+      <w:r>
+        <w:t>the :hover</w:t>
+      </w:r>
+      <w:proofErr w:type="gramEnd"/>
+      <w:r>
+        <w:t xml:space="preserve"> pseudo-class transform property to </w:t>
+      </w:r>
+      <w:proofErr w:type="gramStart"/>
+      <w:r>
+        <w:t>scale(</w:t>
+      </w:r>
+      <w:proofErr w:type="gramEnd"/>
+      <w:r>
+        <w:t>1.08)</w:t>
       </w:r>
       <w:r>
         <w:t>.</w:t>
@@ -1689,8 +1724,21 @@
         <w:t>when the mouse hovers over them</w:t>
       </w:r>
       <w:r>
-        <w:t xml:space="preserve"> by setting the :hover pseudo-class transform property to scale(</w:t>
-      </w:r>
+        <w:t xml:space="preserve"> by setting </w:t>
+      </w:r>
+      <w:proofErr w:type="gramStart"/>
+      <w:r>
+        <w:t>the :hover</w:t>
+      </w:r>
+      <w:proofErr w:type="gramEnd"/>
+      <w:r>
+        <w:t xml:space="preserve"> pseudo-class transform property to </w:t>
+      </w:r>
+      <w:proofErr w:type="gramStart"/>
+      <w:r>
+        <w:t>scale(</w:t>
+      </w:r>
+      <w:proofErr w:type="gramEnd"/>
       <w:r>
         <w:t>1.05)</w:t>
       </w:r>
@@ -1701,12 +1749,17 @@
         <w:t xml:space="preserve">0 6px 15px </w:t>
       </w:r>
       <w:proofErr w:type="spellStart"/>
+      <w:proofErr w:type="gramStart"/>
       <w:r>
         <w:t>rgba</w:t>
       </w:r>
       <w:proofErr w:type="spellEnd"/>
       <w:r>
-        <w:t>(0,0,0,0.25)</w:t>
+        <w:t>(</w:t>
+      </w:r>
+      <w:proofErr w:type="gramEnd"/>
+      <w:r>
+        <w:t>0,0,0,0.25)</w:t>
       </w:r>
       <w:r>
         <w:t>.</w:t>
@@ -1730,13 +1783,21 @@
         <w:t>the mouse hovers over them</w:t>
       </w:r>
       <w:r>
-        <w:t xml:space="preserve"> per the </w:t>
+        <w:t xml:space="preserve"> per </w:t>
+      </w:r>
+      <w:proofErr w:type="gramStart"/>
+      <w:r>
+        <w:t xml:space="preserve">the </w:t>
       </w:r>
       <w:r>
         <w:t>:</w:t>
       </w:r>
       <w:r>
-        <w:t>hover pseud-class background property</w:t>
+        <w:t>hover</w:t>
+      </w:r>
+      <w:proofErr w:type="gramEnd"/>
+      <w:r>
+        <w:t xml:space="preserve"> pseud-class background property</w:t>
       </w:r>
       <w:r>
         <w:t>.</w:t>
@@ -1778,10 +1839,18 @@
         <w:t>In the Background page, the founder’s name will be displayed, and their photo will become slightly transparent when the mouse cursor hovers over it</w:t>
       </w:r>
       <w:r>
-        <w:t xml:space="preserve"> per the </w:t>
-      </w:r>
-      <w:r>
-        <w:t>:hover pseud-class opacity property</w:t>
+        <w:t xml:space="preserve"> per </w:t>
+      </w:r>
+      <w:proofErr w:type="gramStart"/>
+      <w:r>
+        <w:t xml:space="preserve">the </w:t>
+      </w:r>
+      <w:r>
+        <w:t>:hover</w:t>
+      </w:r>
+      <w:proofErr w:type="gramEnd"/>
+      <w:r>
+        <w:t xml:space="preserve"> pseud-class opacity property</w:t>
       </w:r>
       <w:r>
         <w:t>.</w:t>
@@ -1804,8 +1873,13 @@
       <w:r>
         <w:t xml:space="preserve">a </w:t>
       </w:r>
-      <w:r>
-        <w:t>carousel() function outlined in the JavaScript file</w:t>
+      <w:proofErr w:type="gramStart"/>
+      <w:r>
+        <w:t>carousel(</w:t>
+      </w:r>
+      <w:proofErr w:type="gramEnd"/>
+      <w:r>
+        <w:t>) function outlined in the JavaScript file</w:t>
       </w:r>
       <w:r>
         <w:t>.</w:t>
@@ -2255,7 +2329,15 @@
           <w:color w:val="auto"/>
           <w:szCs w:val="22"/>
         </w:rPr>
-        <w:t>Use of .</w:t>
+        <w:t xml:space="preserve">Use </w:t>
+      </w:r>
+      <w:proofErr w:type="gramStart"/>
+      <w:r>
+        <w:rPr>
+          <w:color w:val="auto"/>
+          <w:szCs w:val="22"/>
+        </w:rPr>
+        <w:t>of .</w:t>
       </w:r>
       <w:proofErr w:type="spellStart"/>
       <w:r>
@@ -2266,6 +2348,7 @@
         <w:t>avif</w:t>
       </w:r>
       <w:proofErr w:type="spellEnd"/>
+      <w:proofErr w:type="gramEnd"/>
       <w:r>
         <w:rPr>
           <w:color w:val="auto"/>
@@ -2637,6 +2720,9 @@
         <w:p>
           <w:pPr>
             <w:pStyle w:val="Header"/>
+            <w:rPr>
+              <w:lang w:val="en-IE"/>
+            </w:rPr>
           </w:pPr>
           <w:r>
             <w:rPr>
@@ -2661,6 +2747,14 @@
               <w:lang w:val="en-IE"/>
             </w:rPr>
             <w:t>3 Web Development</w:t>
+          </w:r>
+        </w:p>
+        <w:p>
+          <w:pPr>
+            <w:pStyle w:val="Header"/>
+          </w:pPr>
+          <w:r>
+            <w:t>Task 1: Prepare, Design, and Plan</w:t>
           </w:r>
         </w:p>
       </w:tc>

</xml_diff>

<commit_message>
Small change to word doc
</commit_message>
<xml_diff>
--- a/assignment_documents/design_document.docx
+++ b/assignment_documents/design_document.docx
@@ -546,26 +546,10 @@
         </w:numPr>
       </w:pPr>
       <w:r>
-        <w:t xml:space="preserve">“Store locations”, with </w:t>
-      </w:r>
-      <w:proofErr w:type="spellStart"/>
-      <w:r>
-        <w:t>iframes</w:t>
-      </w:r>
-      <w:proofErr w:type="spellEnd"/>
-      <w:r>
-        <w:t xml:space="preserve"> of the two (fictitious) locations for the stores</w:t>
-      </w:r>
-      <w:r>
-        <w:t xml:space="preserve"> in Ennis and </w:t>
-      </w:r>
-      <w:proofErr w:type="spellStart"/>
-      <w:r>
-        <w:t>Kilrush</w:t>
-      </w:r>
-      <w:proofErr w:type="spellEnd"/>
-      <w:r>
-        <w:t>.</w:t>
+        <w:t>“Store locations”, with iframes of the two (fictitious) locations for the stores</w:t>
+      </w:r>
+      <w:r>
+        <w:t xml:space="preserve"> in Ennis and Kilrush.</w:t>
       </w:r>
     </w:p>
     <w:p>
@@ -1282,21 +1266,25 @@
         <w:rPr>
           <w:bCs/>
         </w:rPr>
-        <w:t xml:space="preserve"> will be able to interact with the website in </w:t>
-      </w:r>
-      <w:proofErr w:type="gramStart"/>
-      <w:r>
+        <w:t xml:space="preserve"> will be able to interact with the website in a number of ways, as listed below:</w:t>
+      </w:r>
+    </w:p>
+    <w:p>
+      <w:pPr>
+        <w:pStyle w:val="ListParagraph"/>
+        <w:numPr>
+          <w:ilvl w:val="0"/>
+          <w:numId w:val="15"/>
+        </w:numPr>
         <w:rPr>
           <w:bCs/>
         </w:rPr>
-        <w:t>a number of</w:t>
-      </w:r>
-      <w:proofErr w:type="gramEnd"/>
+      </w:pPr>
       <w:r>
         <w:rPr>
           <w:bCs/>
         </w:rPr>
-        <w:t xml:space="preserve"> ways, as listed below:</w:t>
+        <w:t>Clickable links in the navigation bar allow for easy navigation between pages.</w:t>
       </w:r>
     </w:p>
     <w:p>
@@ -1314,7 +1302,7 @@
         <w:rPr>
           <w:bCs/>
         </w:rPr>
-        <w:t>Clickable links in the navigation bar allow for easy navigation between pages.</w:t>
+        <w:t>“Back to Top” link that redirects the user to the top of a given page.</w:t>
       </w:r>
     </w:p>
     <w:p>
@@ -1332,55 +1320,7 @@
         <w:rPr>
           <w:bCs/>
         </w:rPr>
-        <w:t>“Back to Top” link that redirects the user to the top of a given page.</w:t>
-      </w:r>
-    </w:p>
-    <w:p>
-      <w:pPr>
-        <w:pStyle w:val="ListParagraph"/>
-        <w:numPr>
-          <w:ilvl w:val="0"/>
-          <w:numId w:val="15"/>
-        </w:numPr>
-        <w:rPr>
-          <w:bCs/>
-        </w:rPr>
-      </w:pPr>
-      <w:r>
-        <w:rPr>
-          <w:bCs/>
-        </w:rPr>
         <w:t>Functional shopping cart that allows users to add and remove items from their cart.</w:t>
-      </w:r>
-    </w:p>
-    <w:p>
-      <w:pPr>
-        <w:pStyle w:val="ListParagraph"/>
-        <w:numPr>
-          <w:ilvl w:val="0"/>
-          <w:numId w:val="15"/>
-        </w:numPr>
-        <w:rPr>
-          <w:bCs/>
-        </w:rPr>
-      </w:pPr>
-      <w:r>
-        <w:rPr>
-          <w:bCs/>
-        </w:rPr>
-        <w:t xml:space="preserve">“alt” attributes will be provided for all images to </w:t>
-      </w:r>
-      <w:r>
-        <w:rPr>
-          <w:bCs/>
-        </w:rPr>
-        <w:t>enhance overall</w:t>
-      </w:r>
-      <w:r>
-        <w:rPr>
-          <w:bCs/>
-        </w:rPr>
-        <w:t xml:space="preserve"> accessibility.</w:t>
       </w:r>
     </w:p>
     <w:p>
@@ -1628,30 +1568,121 @@
         <w:t>The options in the navigation bar will change colour when the cursor hovers over them</w:t>
       </w:r>
       <w:r>
+        <w:t xml:space="preserve"> by setting the </w:t>
+      </w:r>
+      <w:r>
+        <w:t>:</w:t>
+      </w:r>
+      <w:r>
+        <w:t xml:space="preserve">hover </w:t>
+      </w:r>
+      <w:r>
+        <w:t>pseud-class</w:t>
+      </w:r>
+      <w:r>
+        <w:t xml:space="preserve"> background</w:t>
+      </w:r>
+      <w:r>
+        <w:t xml:space="preserve"> property to a different colour</w:t>
+      </w:r>
+      <w:r>
+        <w:t>.</w:t>
+      </w:r>
+    </w:p>
+    <w:p>
+      <w:pPr>
+        <w:pStyle w:val="ListParagraph"/>
+        <w:numPr>
+          <w:ilvl w:val="0"/>
+          <w:numId w:val="17"/>
+        </w:numPr>
+      </w:pPr>
+      <w:r>
+        <w:t xml:space="preserve">The company logo will </w:t>
+      </w:r>
+      <w:r>
+        <w:t>slightly expand</w:t>
+      </w:r>
+      <w:r>
+        <w:t xml:space="preserve"> </w:t>
+      </w:r>
+      <w:r>
+        <w:t>upon hovering the mouse over it</w:t>
+      </w:r>
+      <w:r>
         <w:t xml:space="preserve"> by setting </w:t>
       </w:r>
-      <w:proofErr w:type="gramStart"/>
-      <w:r>
-        <w:t xml:space="preserve">the </w:t>
+      <w:r>
+        <w:t>the :hover pseudo-class transform property to scale(1.08)</w:t>
+      </w:r>
+      <w:r>
+        <w:t>.</w:t>
+      </w:r>
+    </w:p>
+    <w:p>
+      <w:pPr>
+        <w:pStyle w:val="ListParagraph"/>
+        <w:numPr>
+          <w:ilvl w:val="0"/>
+          <w:numId w:val="17"/>
+        </w:numPr>
+      </w:pPr>
+      <w:r>
+        <w:t>The product</w:t>
+      </w:r>
+      <w:r>
+        <w:t xml:space="preserve"> cards will </w:t>
+      </w:r>
+      <w:r>
+        <w:t xml:space="preserve">slightly expand </w:t>
+      </w:r>
+      <w:r>
+        <w:t xml:space="preserve">and cast a shadow </w:t>
+      </w:r>
+      <w:r>
+        <w:t>when the mouse hovers over them</w:t>
+      </w:r>
+      <w:r>
+        <w:t xml:space="preserve"> by setting the :hover pseudo-class transform property to scale(</w:t>
+      </w:r>
+      <w:r>
+        <w:t>1.05)</w:t>
+      </w:r>
+      <w:r>
+        <w:t xml:space="preserve"> and box-shadow property to </w:t>
+      </w:r>
+      <w:r>
+        <w:t>0 6px 15px rgba(0,0,0,0.25)</w:t>
+      </w:r>
+      <w:r>
+        <w:t>.</w:t>
+      </w:r>
+    </w:p>
+    <w:p>
+      <w:pPr>
+        <w:pStyle w:val="ListParagraph"/>
+        <w:numPr>
+          <w:ilvl w:val="0"/>
+          <w:numId w:val="17"/>
+        </w:numPr>
+      </w:pPr>
+      <w:r>
+        <w:t>The</w:t>
+      </w:r>
+      <w:r>
+        <w:t xml:space="preserve"> “Add to Cart” buttons will change colour when </w:t>
+      </w:r>
+      <w:r>
+        <w:t>the mouse hovers over them</w:t>
+      </w:r>
+      <w:r>
+        <w:t xml:space="preserve"> per the </w:t>
       </w:r>
       <w:r>
         <w:t>:</w:t>
       </w:r>
       <w:r>
-        <w:t>hover</w:t>
-      </w:r>
-      <w:proofErr w:type="gramEnd"/>
-      <w:r>
-        <w:t xml:space="preserve"> </w:t>
-      </w:r>
-      <w:r>
-        <w:t>pseud-class</w:t>
-      </w:r>
-      <w:r>
-        <w:t xml:space="preserve"> background</w:t>
-      </w:r>
-      <w:r>
-        <w:t xml:space="preserve"> property to a different colour</w:t>
+        <w:t>hover pseud-class background property</w:t>
       </w:r>
       <w:r>
         <w:t>.</w:t>
@@ -1666,35 +1697,37 @@
         </w:numPr>
       </w:pPr>
       <w:r>
-        <w:t xml:space="preserve">The company logo will </w:t>
-      </w:r>
-      <w:r>
-        <w:t>slightly expand</w:t>
-      </w:r>
-      <w:r>
-        <w:t xml:space="preserve"> </w:t>
-      </w:r>
-      <w:r>
-        <w:t>upon hovering the mouse over it</w:t>
-      </w:r>
-      <w:r>
-        <w:t xml:space="preserve"> by setting </w:t>
-      </w:r>
-      <w:proofErr w:type="gramStart"/>
-      <w:r>
-        <w:t>the :hover</w:t>
-      </w:r>
-      <w:proofErr w:type="gramEnd"/>
-      <w:r>
-        <w:t xml:space="preserve"> pseudo-class transform property to </w:t>
-      </w:r>
-      <w:proofErr w:type="gramStart"/>
-      <w:r>
-        <w:t>scale(</w:t>
-      </w:r>
-      <w:proofErr w:type="gramEnd"/>
-      <w:r>
-        <w:t>1.08)</w:t>
+        <w:t xml:space="preserve">The </w:t>
+      </w:r>
+      <w:r>
+        <w:t xml:space="preserve">“Proceed to Checkout” button will pulse only when items are present in the cart. This </w:t>
+      </w:r>
+      <w:r>
+        <w:t xml:space="preserve">will be </w:t>
+      </w:r>
+      <w:r>
+        <w:t xml:space="preserve">achieved using </w:t>
+      </w:r>
+      <w:r>
+        <w:t>a pulse animation and @keyframes.</w:t>
+      </w:r>
+    </w:p>
+    <w:p>
+      <w:pPr>
+        <w:pStyle w:val="ListParagraph"/>
+        <w:numPr>
+          <w:ilvl w:val="0"/>
+          <w:numId w:val="17"/>
+        </w:numPr>
+      </w:pPr>
+      <w:r>
+        <w:t>In the Background page, the founder’s name will be displayed, and their photo will become slightly transparent when the mouse cursor hovers over it</w:t>
+      </w:r>
+      <w:r>
+        <w:t xml:space="preserve"> per the </w:t>
+      </w:r>
+      <w:r>
+        <w:t>:hover pseud-class opacity property</w:t>
       </w:r>
       <w:r>
         <w:t>.</w:t>
@@ -1709,162 +1742,6 @@
         </w:numPr>
       </w:pPr>
       <w:r>
-        <w:t>The product</w:t>
-      </w:r>
-      <w:r>
-        <w:t xml:space="preserve"> cards will </w:t>
-      </w:r>
-      <w:r>
-        <w:t xml:space="preserve">slightly expand </w:t>
-      </w:r>
-      <w:r>
-        <w:t xml:space="preserve">and cast a shadow </w:t>
-      </w:r>
-      <w:r>
-        <w:t>when the mouse hovers over them</w:t>
-      </w:r>
-      <w:r>
-        <w:t xml:space="preserve"> by setting </w:t>
-      </w:r>
-      <w:proofErr w:type="gramStart"/>
-      <w:r>
-        <w:t>the :hover</w:t>
-      </w:r>
-      <w:proofErr w:type="gramEnd"/>
-      <w:r>
-        <w:t xml:space="preserve"> pseudo-class transform property to </w:t>
-      </w:r>
-      <w:proofErr w:type="gramStart"/>
-      <w:r>
-        <w:t>scale(</w:t>
-      </w:r>
-      <w:proofErr w:type="gramEnd"/>
-      <w:r>
-        <w:t>1.05)</w:t>
-      </w:r>
-      <w:r>
-        <w:t xml:space="preserve"> and box-shadow property to </w:t>
-      </w:r>
-      <w:r>
-        <w:t xml:space="preserve">0 6px 15px </w:t>
-      </w:r>
-      <w:proofErr w:type="spellStart"/>
-      <w:proofErr w:type="gramStart"/>
-      <w:r>
-        <w:t>rgba</w:t>
-      </w:r>
-      <w:proofErr w:type="spellEnd"/>
-      <w:r>
-        <w:t>(</w:t>
-      </w:r>
-      <w:proofErr w:type="gramEnd"/>
-      <w:r>
-        <w:t>0,0,0,0.25)</w:t>
-      </w:r>
-      <w:r>
-        <w:t>.</w:t>
-      </w:r>
-    </w:p>
-    <w:p>
-      <w:pPr>
-        <w:pStyle w:val="ListParagraph"/>
-        <w:numPr>
-          <w:ilvl w:val="0"/>
-          <w:numId w:val="17"/>
-        </w:numPr>
-      </w:pPr>
-      <w:r>
-        <w:t>The</w:t>
-      </w:r>
-      <w:r>
-        <w:t xml:space="preserve"> “Add to Cart” buttons will change colour when </w:t>
-      </w:r>
-      <w:r>
-        <w:t>the mouse hovers over them</w:t>
-      </w:r>
-      <w:r>
-        <w:t xml:space="preserve"> per </w:t>
-      </w:r>
-      <w:proofErr w:type="gramStart"/>
-      <w:r>
-        <w:t xml:space="preserve">the </w:t>
-      </w:r>
-      <w:r>
-        <w:t>:</w:t>
-      </w:r>
-      <w:r>
-        <w:t>hover</w:t>
-      </w:r>
-      <w:proofErr w:type="gramEnd"/>
-      <w:r>
-        <w:t xml:space="preserve"> pseud-class background property</w:t>
-      </w:r>
-      <w:r>
-        <w:t>.</w:t>
-      </w:r>
-    </w:p>
-    <w:p>
-      <w:pPr>
-        <w:pStyle w:val="ListParagraph"/>
-        <w:numPr>
-          <w:ilvl w:val="0"/>
-          <w:numId w:val="17"/>
-        </w:numPr>
-      </w:pPr>
-      <w:r>
-        <w:t xml:space="preserve">The </w:t>
-      </w:r>
-      <w:r>
-        <w:t xml:space="preserve">“Proceed to Checkout” button will pulse only when items are present in the cart. This </w:t>
-      </w:r>
-      <w:r>
-        <w:t xml:space="preserve">will be </w:t>
-      </w:r>
-      <w:r>
-        <w:t xml:space="preserve">achieved using </w:t>
-      </w:r>
-      <w:r>
-        <w:t>a pulse animation and @keyframes.</w:t>
-      </w:r>
-    </w:p>
-    <w:p>
-      <w:pPr>
-        <w:pStyle w:val="ListParagraph"/>
-        <w:numPr>
-          <w:ilvl w:val="0"/>
-          <w:numId w:val="17"/>
-        </w:numPr>
-      </w:pPr>
-      <w:r>
-        <w:t>In the Background page, the founder’s name will be displayed, and their photo will become slightly transparent when the mouse cursor hovers over it</w:t>
-      </w:r>
-      <w:r>
-        <w:t xml:space="preserve"> per </w:t>
-      </w:r>
-      <w:proofErr w:type="gramStart"/>
-      <w:r>
-        <w:t xml:space="preserve">the </w:t>
-      </w:r>
-      <w:r>
-        <w:t>:hover</w:t>
-      </w:r>
-      <w:proofErr w:type="gramEnd"/>
-      <w:r>
-        <w:t xml:space="preserve"> pseud-class opacity property</w:t>
-      </w:r>
-      <w:r>
-        <w:t>.</w:t>
-      </w:r>
-    </w:p>
-    <w:p>
-      <w:pPr>
-        <w:pStyle w:val="ListParagraph"/>
-        <w:numPr>
-          <w:ilvl w:val="0"/>
-          <w:numId w:val="17"/>
-        </w:numPr>
-      </w:pPr>
-      <w:r>
         <w:t>Slideshows will automatically cycle through photos on the Home and Background pages</w:t>
       </w:r>
       <w:r>
@@ -1873,13 +1750,8 @@
       <w:r>
         <w:t xml:space="preserve">a </w:t>
       </w:r>
-      <w:proofErr w:type="gramStart"/>
-      <w:r>
-        <w:t>carousel(</w:t>
-      </w:r>
-      <w:proofErr w:type="gramEnd"/>
-      <w:r>
-        <w:t>) function outlined in the JavaScript file</w:t>
+      <w:r>
+        <w:t>carousel() function outlined in the JavaScript file</w:t>
       </w:r>
       <w:r>
         <w:t>.</w:t>
@@ -1967,15 +1839,7 @@
         </w:numPr>
       </w:pPr>
       <w:r>
-        <w:t>&lt;figure&gt; and &lt;</w:t>
-      </w:r>
-      <w:proofErr w:type="spellStart"/>
-      <w:r>
-        <w:t>figcaption</w:t>
-      </w:r>
-      <w:proofErr w:type="spellEnd"/>
-      <w:r>
-        <w:t xml:space="preserve">&gt; tags will be used on the </w:t>
+        <w:t xml:space="preserve">&lt;figure&gt; and &lt;figcaption&gt; tags will be used on the </w:t>
       </w:r>
       <w:r>
         <w:t>Background and Home pages.</w:t>
@@ -2190,171 +2054,130 @@
           <w:color w:val="auto"/>
           <w:szCs w:val="22"/>
         </w:rPr>
-        <w:t xml:space="preserve">Standard &lt;a </w:t>
-      </w:r>
-      <w:proofErr w:type="spellStart"/>
+        <w:t xml:space="preserve">Standard &lt;a href=””&gt; links are consistent across all pages, </w:t>
+      </w:r>
       <w:r>
         <w:rPr>
           <w:color w:val="auto"/>
           <w:szCs w:val="22"/>
         </w:rPr>
-        <w:t>href</w:t>
-      </w:r>
-      <w:proofErr w:type="spellEnd"/>
-      <w:r>
+        <w:t>allowing search engine bots to easily crawl through the site.</w:t>
+      </w:r>
+    </w:p>
+    <w:p>
+      <w:pPr>
+        <w:pStyle w:val="ListParagraph"/>
+        <w:numPr>
+          <w:ilvl w:val="0"/>
+          <w:numId w:val="19"/>
+        </w:numPr>
         <w:rPr>
           <w:color w:val="auto"/>
           <w:szCs w:val="22"/>
         </w:rPr>
-        <w:t xml:space="preserve">=””&gt; links are consistent across all pages, </w:t>
-      </w:r>
+      </w:pPr>
       <w:r>
         <w:rPr>
           <w:color w:val="auto"/>
           <w:szCs w:val="22"/>
         </w:rPr>
-        <w:t>allowing search engine bots to easily crawl through the site.</w:t>
-      </w:r>
-    </w:p>
-    <w:p>
-      <w:pPr>
-        <w:pStyle w:val="ListParagraph"/>
-        <w:numPr>
-          <w:ilvl w:val="0"/>
-          <w:numId w:val="19"/>
-        </w:numPr>
+        <w:t xml:space="preserve">alt=”” attributes enhance </w:t>
+      </w:r>
+      <w:r>
         <w:rPr>
           <w:color w:val="auto"/>
           <w:szCs w:val="22"/>
         </w:rPr>
-      </w:pPr>
+        <w:t>SEO</w:t>
+      </w:r>
       <w:r>
         <w:rPr>
           <w:color w:val="auto"/>
           <w:szCs w:val="22"/>
         </w:rPr>
-        <w:t xml:space="preserve">alt=”” attributes enhance </w:t>
+        <w:t xml:space="preserve"> </w:t>
       </w:r>
       <w:r>
         <w:rPr>
           <w:color w:val="auto"/>
           <w:szCs w:val="22"/>
         </w:rPr>
-        <w:t>SEO</w:t>
+        <w:t>by making images more discoverable through image search.</w:t>
       </w:r>
       <w:r>
         <w:rPr>
           <w:color w:val="auto"/>
           <w:szCs w:val="22"/>
         </w:rPr>
-        <w:t xml:space="preserve"> </w:t>
-      </w:r>
-      <w:r>
+        <w:t xml:space="preserve"> It also improves accessibility, which Google values, leading to higher rankings.</w:t>
+      </w:r>
+    </w:p>
+    <w:p>
+      <w:pPr>
+        <w:pStyle w:val="ListParagraph"/>
+        <w:numPr>
+          <w:ilvl w:val="0"/>
+          <w:numId w:val="19"/>
+        </w:numPr>
         <w:rPr>
           <w:color w:val="auto"/>
           <w:szCs w:val="22"/>
         </w:rPr>
-        <w:t>by making images more discoverable through image search.</w:t>
-      </w:r>
+      </w:pPr>
       <w:r>
         <w:rPr>
           <w:color w:val="auto"/>
           <w:szCs w:val="22"/>
         </w:rPr>
-        <w:t xml:space="preserve"> It also improves accessibility, which Google values, leading to higher rankings.</w:t>
-      </w:r>
-    </w:p>
-    <w:p>
-      <w:pPr>
-        <w:pStyle w:val="ListParagraph"/>
-        <w:numPr>
-          <w:ilvl w:val="0"/>
-          <w:numId w:val="19"/>
-        </w:numPr>
+        <w:t>Mobile-friendly and responsive design</w:t>
+      </w:r>
+      <w:r>
         <w:rPr>
           <w:color w:val="auto"/>
           <w:szCs w:val="22"/>
         </w:rPr>
-      </w:pPr>
+        <w:t xml:space="preserve">, such as the use of meta viewport tags and </w:t>
+      </w:r>
       <w:r>
         <w:rPr>
           <w:color w:val="auto"/>
           <w:szCs w:val="22"/>
         </w:rPr>
-        <w:t>Mobile-friendly and responsive design</w:t>
+        <w:t xml:space="preserve">@media (min-width: 768px) </w:t>
       </w:r>
       <w:r>
         <w:rPr>
           <w:color w:val="auto"/>
           <w:szCs w:val="22"/>
         </w:rPr>
-        <w:t xml:space="preserve">, such as the use of meta viewport tags and </w:t>
+        <w:t xml:space="preserve">improves user experience, helping the website to rank better </w:t>
       </w:r>
       <w:r>
         <w:rPr>
           <w:color w:val="auto"/>
           <w:szCs w:val="22"/>
         </w:rPr>
-        <w:t xml:space="preserve">@media (min-width: 768px) </w:t>
-      </w:r>
-      <w:r>
+        <w:t>on mobile searches.</w:t>
+      </w:r>
+    </w:p>
+    <w:p>
+      <w:pPr>
+        <w:pStyle w:val="ListParagraph"/>
+        <w:numPr>
+          <w:ilvl w:val="0"/>
+          <w:numId w:val="19"/>
+        </w:numPr>
         <w:rPr>
           <w:color w:val="auto"/>
           <w:szCs w:val="22"/>
         </w:rPr>
-        <w:t xml:space="preserve">improves user experience, helping the website to rank better </w:t>
-      </w:r>
+      </w:pPr>
       <w:r>
         <w:rPr>
           <w:color w:val="auto"/>
           <w:szCs w:val="22"/>
         </w:rPr>
-        <w:t>on mobile searches.</w:t>
-      </w:r>
-    </w:p>
-    <w:p>
-      <w:pPr>
-        <w:pStyle w:val="ListParagraph"/>
-        <w:numPr>
-          <w:ilvl w:val="0"/>
-          <w:numId w:val="19"/>
-        </w:numPr>
-        <w:rPr>
-          <w:color w:val="auto"/>
-          <w:szCs w:val="22"/>
-        </w:rPr>
-      </w:pPr>
-      <w:r>
-        <w:rPr>
-          <w:color w:val="auto"/>
-          <w:szCs w:val="22"/>
-        </w:rPr>
-        <w:t xml:space="preserve">Use </w:t>
-      </w:r>
-      <w:proofErr w:type="gramStart"/>
-      <w:r>
-        <w:rPr>
-          <w:color w:val="auto"/>
-          <w:szCs w:val="22"/>
-        </w:rPr>
-        <w:t>of .</w:t>
-      </w:r>
-      <w:proofErr w:type="spellStart"/>
-      <w:r>
-        <w:rPr>
-          <w:color w:val="auto"/>
-          <w:szCs w:val="22"/>
-        </w:rPr>
-        <w:t>avif</w:t>
-      </w:r>
-      <w:proofErr w:type="spellEnd"/>
-      <w:proofErr w:type="gramEnd"/>
-      <w:r>
-        <w:rPr>
-          <w:color w:val="auto"/>
-          <w:szCs w:val="22"/>
-        </w:rPr>
-        <w:t xml:space="preserve"> images for faster loading times</w:t>
+        <w:t>Use of .avif images for faster loading times</w:t>
       </w:r>
       <w:r>
         <w:rPr>

</xml_diff>

<commit_message>
Add meta descriptions to the home and shop pages
</commit_message>
<xml_diff>
--- a/assignment_documents/design_document.docx
+++ b/assignment_documents/design_document.docx
@@ -546,10 +546,26 @@
         </w:numPr>
       </w:pPr>
       <w:r>
-        <w:t>“Store locations”, with iframes of the two (fictitious) locations for the stores</w:t>
-      </w:r>
-      <w:r>
-        <w:t xml:space="preserve"> in Ennis and Kilrush.</w:t>
+        <w:t xml:space="preserve">“Store locations”, with </w:t>
+      </w:r>
+      <w:proofErr w:type="spellStart"/>
+      <w:r>
+        <w:t>iframes</w:t>
+      </w:r>
+      <w:proofErr w:type="spellEnd"/>
+      <w:r>
+        <w:t xml:space="preserve"> of the two (fictitious) locations for the stores</w:t>
+      </w:r>
+      <w:r>
+        <w:t xml:space="preserve"> in Ennis and </w:t>
+      </w:r>
+      <w:proofErr w:type="spellStart"/>
+      <w:r>
+        <w:t>Kilrush</w:t>
+      </w:r>
+      <w:proofErr w:type="spellEnd"/>
+      <w:r>
+        <w:t>.</w:t>
       </w:r>
     </w:p>
     <w:p>
@@ -1652,7 +1668,15 @@
         <w:t xml:space="preserve"> and box-shadow property to </w:t>
       </w:r>
       <w:r>
-        <w:t>0 6px 15px rgba(0,0,0,0.25)</w:t>
+        <w:t xml:space="preserve">0 6px 15px </w:t>
+      </w:r>
+      <w:proofErr w:type="spellStart"/>
+      <w:r>
+        <w:t>rgba</w:t>
+      </w:r>
+      <w:proofErr w:type="spellEnd"/>
+      <w:r>
+        <w:t>(0,0,0,0.25)</w:t>
       </w:r>
       <w:r>
         <w:t>.</w:t>
@@ -1839,7 +1863,15 @@
         </w:numPr>
       </w:pPr>
       <w:r>
-        <w:t xml:space="preserve">&lt;figure&gt; and &lt;figcaption&gt; tags will be used on the </w:t>
+        <w:t>&lt;figure&gt; and &lt;</w:t>
+      </w:r>
+      <w:proofErr w:type="spellStart"/>
+      <w:r>
+        <w:t>figcaption</w:t>
+      </w:r>
+      <w:proofErr w:type="spellEnd"/>
+      <w:r>
+        <w:t xml:space="preserve">&gt; tags will be used on the </w:t>
       </w:r>
       <w:r>
         <w:t>Background and Home pages.</w:t>
@@ -1952,6 +1984,47 @@
           <w:color w:val="auto"/>
           <w:szCs w:val="22"/>
         </w:rPr>
+        <w:t>&lt;meta name=”description”&gt; tags</w:t>
+      </w:r>
+      <w:r>
+        <w:rPr>
+          <w:color w:val="auto"/>
+          <w:szCs w:val="22"/>
+        </w:rPr>
+        <w:t xml:space="preserve"> with important keywords in the content</w:t>
+      </w:r>
+      <w:r>
+        <w:rPr>
+          <w:color w:val="auto"/>
+          <w:szCs w:val="22"/>
+        </w:rPr>
+        <w:t xml:space="preserve"> </w:t>
+      </w:r>
+      <w:r>
+        <w:rPr>
+          <w:color w:val="auto"/>
+          <w:szCs w:val="22"/>
+        </w:rPr>
+        <w:t>on the home and shop pages help boost their SEO rankings and draw traffic to the most important pages of the website.</w:t>
+      </w:r>
+    </w:p>
+    <w:p>
+      <w:pPr>
+        <w:pStyle w:val="ListParagraph"/>
+        <w:numPr>
+          <w:ilvl w:val="0"/>
+          <w:numId w:val="19"/>
+        </w:numPr>
+        <w:rPr>
+          <w:color w:val="auto"/>
+          <w:szCs w:val="22"/>
+        </w:rPr>
+      </w:pPr>
+      <w:r>
+        <w:rPr>
+          <w:color w:val="auto"/>
+          <w:szCs w:val="22"/>
+        </w:rPr>
         <w:t xml:space="preserve">&lt;title&gt; tags </w:t>
       </w:r>
       <w:r>
@@ -2054,7 +2127,23 @@
           <w:color w:val="auto"/>
           <w:szCs w:val="22"/>
         </w:rPr>
-        <w:t xml:space="preserve">Standard &lt;a href=””&gt; links are consistent across all pages, </w:t>
+        <w:t xml:space="preserve">Standard &lt;a </w:t>
+      </w:r>
+      <w:proofErr w:type="spellStart"/>
+      <w:r>
+        <w:rPr>
+          <w:color w:val="auto"/>
+          <w:szCs w:val="22"/>
+        </w:rPr>
+        <w:t>href</w:t>
+      </w:r>
+      <w:proofErr w:type="spellEnd"/>
+      <w:r>
+        <w:rPr>
+          <w:color w:val="auto"/>
+          <w:szCs w:val="22"/>
+        </w:rPr>
+        <w:t xml:space="preserve">=””&gt; links are consistent across all pages, </w:t>
       </w:r>
       <w:r>
         <w:rPr>
@@ -2177,7 +2266,23 @@
           <w:color w:val="auto"/>
           <w:szCs w:val="22"/>
         </w:rPr>
-        <w:t>Use of .avif images for faster loading times</w:t>
+        <w:t>Use of .</w:t>
+      </w:r>
+      <w:proofErr w:type="spellStart"/>
+      <w:r>
+        <w:rPr>
+          <w:color w:val="auto"/>
+          <w:szCs w:val="22"/>
+        </w:rPr>
+        <w:t>avif</w:t>
+      </w:r>
+      <w:proofErr w:type="spellEnd"/>
+      <w:r>
+        <w:rPr>
+          <w:color w:val="auto"/>
+          <w:szCs w:val="22"/>
+        </w:rPr>
+        <w:t xml:space="preserve"> images for faster loading times</w:t>
       </w:r>
       <w:r>
         <w:rPr>

</xml_diff>